<commit_message>
Added to feature list and all rights reserved
</commit_message>
<xml_diff>
--- a/TextagochiDesignDoc.docx
+++ b/TextagochiDesignDoc.docx
@@ -6,14 +6,14 @@
       <w:pPr>
         <w:jc w:val="center"/>
       </w:pPr>
+      <w:proofErr w:type="spellStart"/>
       <w:r>
         <w:t>Textagochi</w:t>
       </w:r>
+      <w:proofErr w:type="spellEnd"/>
       <w:r>
         <w:t xml:space="preserve"> Design Document</w:t>
       </w:r>
-      <w:bookmarkStart w:id="0" w:name="_GoBack"/>
-      <w:bookmarkEnd w:id="0"/>
     </w:p>
     <w:p/>
     <w:p>
@@ -24,7 +24,14 @@
     <w:p>
       <w:r>
         <w:tab/>
-        <w:t>Textagochi is a mobile app that lives on your phone and grows depending on the phones usage. The more you text or use other standard functions on your phone, the stronger/larger your creature becomes. Use the interconnectivity to send your creature to visit or smack down on your friends creatures.</w:t>
+      </w:r>
+      <w:proofErr w:type="spellStart"/>
+      <w:r>
+        <w:t>Textagochi</w:t>
+      </w:r>
+      <w:proofErr w:type="spellEnd"/>
+      <w:r>
+        <w:t xml:space="preserve"> is a mobile app that lives on your phone and grows depending on the phones usage. The more you text or use other standard functions on your phone, the stronger/larger your creature becomes. Use the interconnectivity to send your creature to visit or smack down on your friends creatures.</w:t>
       </w:r>
     </w:p>
     <w:p/>
@@ -50,7 +57,15 @@
     <w:p>
       <w:r>
         <w:tab/>
-        <w:t>The initial MVP will simply be a counter to test if early adopters will install an app that counts the number of incoming and outgoing sms messages.</w:t>
+        <w:t xml:space="preserve">The initial MVP will simply be a counter to test if early adopters will install an app that counts the number of incoming and outgoing </w:t>
+      </w:r>
+      <w:proofErr w:type="spellStart"/>
+      <w:r>
+        <w:t>sms</w:t>
+      </w:r>
+      <w:proofErr w:type="spellEnd"/>
+      <w:r>
+        <w:t xml:space="preserve"> messages.</w:t>
       </w:r>
     </w:p>
     <w:p/>
@@ -68,7 +83,15 @@
         </w:numPr>
       </w:pPr>
       <w:r>
-        <w:t>Create attack and defense values tied to incoming and outgoing messages.</w:t>
+        <w:t xml:space="preserve">Unity project with android library for </w:t>
+      </w:r>
+      <w:proofErr w:type="spellStart"/>
+      <w:r>
+        <w:t>sms</w:t>
+      </w:r>
+      <w:proofErr w:type="spellEnd"/>
+      <w:r>
+        <w:t xml:space="preserve"> send/receive calls</w:t>
       </w:r>
     </w:p>
     <w:p>
@@ -80,8 +103,18 @@
         </w:numPr>
       </w:pPr>
       <w:r>
-        <w:t>Send your creature to smack down your friends creature.</w:t>
-      </w:r>
+        <w:t xml:space="preserve">MVP – android app counts number of sent/received </w:t>
+      </w:r>
+      <w:proofErr w:type="spellStart"/>
+      <w:r>
+        <w:t>sms</w:t>
+      </w:r>
+      <w:proofErr w:type="spellEnd"/>
+      <w:r>
+        <w:t xml:space="preserve"> messages</w:t>
+      </w:r>
+      <w:bookmarkStart w:id="0" w:name="_GoBack"/>
+      <w:bookmarkEnd w:id="0"/>
     </w:p>
     <w:p>
       <w:pPr>
@@ -92,7 +125,7 @@
         </w:numPr>
       </w:pPr>
       <w:r>
-        <w:t>Life cycle for creature.</w:t>
+        <w:t>Create attack and defense values tied to incoming and outgoing messages.</w:t>
       </w:r>
     </w:p>
     <w:p>
@@ -104,7 +137,7 @@
         </w:numPr>
       </w:pPr>
       <w:r>
-        <w:t>…</w:t>
+        <w:t>Send your creature to smack down your friends creature.</w:t>
       </w:r>
     </w:p>
     <w:p>
@@ -116,7 +149,7 @@
         </w:numPr>
       </w:pPr>
       <w:r>
-        <w:t>Virtual Currency.</w:t>
+        <w:t>Life cycle for creature.</w:t>
       </w:r>
     </w:p>
     <w:p>
@@ -128,10 +161,35 @@
         </w:numPr>
       </w:pPr>
       <w:r>
+        <w:t>…</w:t>
+      </w:r>
+    </w:p>
+    <w:p>
+      <w:pPr>
+        <w:pStyle w:val="ListParagraph"/>
+        <w:numPr>
+          <w:ilvl w:val="0"/>
+          <w:numId w:val="1"/>
+        </w:numPr>
+      </w:pPr>
+      <w:r>
+        <w:t>Virtual Currency.</w:t>
+      </w:r>
+    </w:p>
+    <w:p>
+      <w:pPr>
+        <w:pStyle w:val="ListParagraph"/>
+        <w:numPr>
+          <w:ilvl w:val="0"/>
+          <w:numId w:val="1"/>
+        </w:numPr>
+      </w:pPr>
+      <w:r>
         <w:t>Customize your creature.</w:t>
       </w:r>
     </w:p>
     <w:sectPr>
+      <w:footerReference w:type="default" r:id="rId8"/>
       <w:pgSz w:w="12240" w:h="15840"/>
       <w:pgMar w:top="1440" w:right="1440" w:bottom="1440" w:left="1440" w:header="720" w:footer="720" w:gutter="0"/>
       <w:cols w:space="720"/>
@@ -139,6 +197,74 @@
     </w:sectPr>
   </w:body>
 </w:document>
+</file>
+
+<file path=word/endnotes.xml><?xml version="1.0" encoding="utf-8"?>
+<w:endnotes xmlns:wpc="http://schemas.microsoft.com/office/word/2010/wordprocessingCanvas" xmlns:mc="http://schemas.openxmlformats.org/markup-compatibility/2006" xmlns:o="urn:schemas-microsoft-com:office:office" xmlns:r="http://schemas.openxmlformats.org/officeDocument/2006/relationships" xmlns:m="http://schemas.openxmlformats.org/officeDocument/2006/math" xmlns:v="urn:schemas-microsoft-com:vml" xmlns:wp14="http://schemas.microsoft.com/office/word/2010/wordprocessingDrawing" xmlns:wp="http://schemas.openxmlformats.org/drawingml/2006/wordprocessingDrawing" xmlns:w10="urn:schemas-microsoft-com:office:word" xmlns:w="http://schemas.openxmlformats.org/wordprocessingml/2006/main" xmlns:w14="http://schemas.microsoft.com/office/word/2010/wordml" xmlns:wpg="http://schemas.microsoft.com/office/word/2010/wordprocessingGroup" xmlns:wpi="http://schemas.microsoft.com/office/word/2010/wordprocessingInk" xmlns:wne="http://schemas.microsoft.com/office/word/2006/wordml" xmlns:wps="http://schemas.microsoft.com/office/word/2010/wordprocessingShape" mc:Ignorable="w14 wp14">
+  <w:endnote w:type="separator" w:id="-1">
+    <w:p>
+      <w:pPr>
+        <w:spacing w:after="0" w:line="240" w:lineRule="auto"/>
+      </w:pPr>
+      <w:r>
+        <w:separator/>
+      </w:r>
+    </w:p>
+  </w:endnote>
+  <w:endnote w:type="continuationSeparator" w:id="0">
+    <w:p>
+      <w:pPr>
+        <w:spacing w:after="0" w:line="240" w:lineRule="auto"/>
+      </w:pPr>
+      <w:r>
+        <w:continuationSeparator/>
+      </w:r>
+    </w:p>
+  </w:endnote>
+</w:endnotes>
+</file>
+
+<file path=word/footer1.xml><?xml version="1.0" encoding="utf-8"?>
+<w:ftr xmlns:wpc="http://schemas.microsoft.com/office/word/2010/wordprocessingCanvas" xmlns:mc="http://schemas.openxmlformats.org/markup-compatibility/2006" xmlns:o="urn:schemas-microsoft-com:office:office" xmlns:r="http://schemas.openxmlformats.org/officeDocument/2006/relationships" xmlns:m="http://schemas.openxmlformats.org/officeDocument/2006/math" xmlns:v="urn:schemas-microsoft-com:vml" xmlns:wp14="http://schemas.microsoft.com/office/word/2010/wordprocessingDrawing" xmlns:wp="http://schemas.openxmlformats.org/drawingml/2006/wordprocessingDrawing" xmlns:w10="urn:schemas-microsoft-com:office:word" xmlns:w="http://schemas.openxmlformats.org/wordprocessingml/2006/main" xmlns:w14="http://schemas.microsoft.com/office/word/2010/wordml" xmlns:wpg="http://schemas.microsoft.com/office/word/2010/wordprocessingGroup" xmlns:wpi="http://schemas.microsoft.com/office/word/2010/wordprocessingInk" xmlns:wne="http://schemas.microsoft.com/office/word/2006/wordml" xmlns:wps="http://schemas.microsoft.com/office/word/2010/wordprocessingShape" mc:Ignorable="w14 wp14">
+  <w:p>
+    <w:pPr>
+      <w:pStyle w:val="Footer"/>
+    </w:pPr>
+    <w:r>
+      <w:t>All Rights Reserved ©</w:t>
+    </w:r>
+  </w:p>
+  <w:p>
+    <w:pPr>
+      <w:pStyle w:val="Footer"/>
+    </w:pPr>
+  </w:p>
+</w:ftr>
+</file>
+
+<file path=word/footnotes.xml><?xml version="1.0" encoding="utf-8"?>
+<w:footnotes xmlns:wpc="http://schemas.microsoft.com/office/word/2010/wordprocessingCanvas" xmlns:mc="http://schemas.openxmlformats.org/markup-compatibility/2006" xmlns:o="urn:schemas-microsoft-com:office:office" xmlns:r="http://schemas.openxmlformats.org/officeDocument/2006/relationships" xmlns:m="http://schemas.openxmlformats.org/officeDocument/2006/math" xmlns:v="urn:schemas-microsoft-com:vml" xmlns:wp14="http://schemas.microsoft.com/office/word/2010/wordprocessingDrawing" xmlns:wp="http://schemas.openxmlformats.org/drawingml/2006/wordprocessingDrawing" xmlns:w10="urn:schemas-microsoft-com:office:word" xmlns:w="http://schemas.openxmlformats.org/wordprocessingml/2006/main" xmlns:w14="http://schemas.microsoft.com/office/word/2010/wordml" xmlns:wpg="http://schemas.microsoft.com/office/word/2010/wordprocessingGroup" xmlns:wpi="http://schemas.microsoft.com/office/word/2010/wordprocessingInk" xmlns:wne="http://schemas.microsoft.com/office/word/2006/wordml" xmlns:wps="http://schemas.microsoft.com/office/word/2010/wordprocessingShape" mc:Ignorable="w14 wp14">
+  <w:footnote w:type="separator" w:id="-1">
+    <w:p>
+      <w:pPr>
+        <w:spacing w:after="0" w:line="240" w:lineRule="auto"/>
+      </w:pPr>
+      <w:r>
+        <w:separator/>
+      </w:r>
+    </w:p>
+  </w:footnote>
+  <w:footnote w:type="continuationSeparator" w:id="0">
+    <w:p>
+      <w:pPr>
+        <w:spacing w:after="0" w:line="240" w:lineRule="auto"/>
+      </w:pPr>
+      <w:r>
+        <w:continuationSeparator/>
+      </w:r>
+    </w:p>
+  </w:footnote>
+</w:footnotes>
 </file>
 
 <file path=word/numbering.xml><?xml version="1.0" encoding="utf-8"?>
@@ -460,6 +586,80 @@
       <w:contextualSpacing/>
     </w:pPr>
   </w:style>
+  <w:style w:type="paragraph" w:styleId="Header">
+    <w:name w:val="header"/>
+    <w:basedOn w:val="Normal"/>
+    <w:link w:val="HeaderChar"/>
+    <w:uiPriority w:val="99"/>
+    <w:unhideWhenUsed/>
+    <w:rsid w:val="0078260E"/>
+    <w:pPr>
+      <w:tabs>
+        <w:tab w:val="center" w:pos="4680"/>
+        <w:tab w:val="right" w:pos="9360"/>
+      </w:tabs>
+      <w:spacing w:after="0" w:line="240" w:lineRule="auto"/>
+    </w:pPr>
+  </w:style>
+  <w:style w:type="character" w:customStyle="1" w:styleId="HeaderChar">
+    <w:name w:val="Header Char"/>
+    <w:basedOn w:val="DefaultParagraphFont"/>
+    <w:link w:val="Header"/>
+    <w:uiPriority w:val="99"/>
+    <w:rsid w:val="0078260E"/>
+  </w:style>
+  <w:style w:type="paragraph" w:styleId="Footer">
+    <w:name w:val="footer"/>
+    <w:basedOn w:val="Normal"/>
+    <w:link w:val="FooterChar"/>
+    <w:uiPriority w:val="99"/>
+    <w:unhideWhenUsed/>
+    <w:rsid w:val="0078260E"/>
+    <w:pPr>
+      <w:tabs>
+        <w:tab w:val="center" w:pos="4680"/>
+        <w:tab w:val="right" w:pos="9360"/>
+      </w:tabs>
+      <w:spacing w:after="0" w:line="240" w:lineRule="auto"/>
+    </w:pPr>
+  </w:style>
+  <w:style w:type="character" w:customStyle="1" w:styleId="FooterChar">
+    <w:name w:val="Footer Char"/>
+    <w:basedOn w:val="DefaultParagraphFont"/>
+    <w:link w:val="Footer"/>
+    <w:uiPriority w:val="99"/>
+    <w:rsid w:val="0078260E"/>
+  </w:style>
+  <w:style w:type="paragraph" w:styleId="BalloonText">
+    <w:name w:val="Balloon Text"/>
+    <w:basedOn w:val="Normal"/>
+    <w:link w:val="BalloonTextChar"/>
+    <w:uiPriority w:val="99"/>
+    <w:semiHidden/>
+    <w:unhideWhenUsed/>
+    <w:rsid w:val="0078260E"/>
+    <w:pPr>
+      <w:spacing w:after="0" w:line="240" w:lineRule="auto"/>
+    </w:pPr>
+    <w:rPr>
+      <w:rFonts w:ascii="Tahoma" w:hAnsi="Tahoma" w:cs="Tahoma"/>
+      <w:sz w:val="16"/>
+      <w:szCs w:val="16"/>
+    </w:rPr>
+  </w:style>
+  <w:style w:type="character" w:customStyle="1" w:styleId="BalloonTextChar">
+    <w:name w:val="Balloon Text Char"/>
+    <w:basedOn w:val="DefaultParagraphFont"/>
+    <w:link w:val="BalloonText"/>
+    <w:uiPriority w:val="99"/>
+    <w:semiHidden/>
+    <w:rsid w:val="0078260E"/>
+    <w:rPr>
+      <w:rFonts w:ascii="Tahoma" w:hAnsi="Tahoma" w:cs="Tahoma"/>
+      <w:sz w:val="16"/>
+      <w:szCs w:val="16"/>
+    </w:rPr>
+  </w:style>
 </w:styles>
 </file>
 
@@ -661,6 +861,80 @@
       <w:ind w:left="720"/>
       <w:contextualSpacing/>
     </w:pPr>
+  </w:style>
+  <w:style w:type="paragraph" w:styleId="Header">
+    <w:name w:val="header"/>
+    <w:basedOn w:val="Normal"/>
+    <w:link w:val="HeaderChar"/>
+    <w:uiPriority w:val="99"/>
+    <w:unhideWhenUsed/>
+    <w:rsid w:val="0078260E"/>
+    <w:pPr>
+      <w:tabs>
+        <w:tab w:val="center" w:pos="4680"/>
+        <w:tab w:val="right" w:pos="9360"/>
+      </w:tabs>
+      <w:spacing w:after="0" w:line="240" w:lineRule="auto"/>
+    </w:pPr>
+  </w:style>
+  <w:style w:type="character" w:customStyle="1" w:styleId="HeaderChar">
+    <w:name w:val="Header Char"/>
+    <w:basedOn w:val="DefaultParagraphFont"/>
+    <w:link w:val="Header"/>
+    <w:uiPriority w:val="99"/>
+    <w:rsid w:val="0078260E"/>
+  </w:style>
+  <w:style w:type="paragraph" w:styleId="Footer">
+    <w:name w:val="footer"/>
+    <w:basedOn w:val="Normal"/>
+    <w:link w:val="FooterChar"/>
+    <w:uiPriority w:val="99"/>
+    <w:unhideWhenUsed/>
+    <w:rsid w:val="0078260E"/>
+    <w:pPr>
+      <w:tabs>
+        <w:tab w:val="center" w:pos="4680"/>
+        <w:tab w:val="right" w:pos="9360"/>
+      </w:tabs>
+      <w:spacing w:after="0" w:line="240" w:lineRule="auto"/>
+    </w:pPr>
+  </w:style>
+  <w:style w:type="character" w:customStyle="1" w:styleId="FooterChar">
+    <w:name w:val="Footer Char"/>
+    <w:basedOn w:val="DefaultParagraphFont"/>
+    <w:link w:val="Footer"/>
+    <w:uiPriority w:val="99"/>
+    <w:rsid w:val="0078260E"/>
+  </w:style>
+  <w:style w:type="paragraph" w:styleId="BalloonText">
+    <w:name w:val="Balloon Text"/>
+    <w:basedOn w:val="Normal"/>
+    <w:link w:val="BalloonTextChar"/>
+    <w:uiPriority w:val="99"/>
+    <w:semiHidden/>
+    <w:unhideWhenUsed/>
+    <w:rsid w:val="0078260E"/>
+    <w:pPr>
+      <w:spacing w:after="0" w:line="240" w:lineRule="auto"/>
+    </w:pPr>
+    <w:rPr>
+      <w:rFonts w:ascii="Tahoma" w:hAnsi="Tahoma" w:cs="Tahoma"/>
+      <w:sz w:val="16"/>
+      <w:szCs w:val="16"/>
+    </w:rPr>
+  </w:style>
+  <w:style w:type="character" w:customStyle="1" w:styleId="BalloonTextChar">
+    <w:name w:val="Balloon Text Char"/>
+    <w:basedOn w:val="DefaultParagraphFont"/>
+    <w:link w:val="BalloonText"/>
+    <w:uiPriority w:val="99"/>
+    <w:semiHidden/>
+    <w:rsid w:val="0078260E"/>
+    <w:rPr>
+      <w:rFonts w:ascii="Tahoma" w:hAnsi="Tahoma" w:cs="Tahoma"/>
+      <w:sz w:val="16"/>
+      <w:szCs w:val="16"/>
+    </w:rPr>
   </w:style>
 </w:styles>
 </file>

</xml_diff>

<commit_message>
re-added Kevin's stuff because I derped
Apparently git is fragile as hell.
</commit_message>
<xml_diff>
--- a/TextagochiDesignDoc.docx
+++ b/TextagochiDesignDoc.docx
@@ -77,17 +77,41 @@
       <w:r>
         <w:t>SMS</w:t>
       </w:r>
+      <w:r>
+        <w:t xml:space="preserve"> messages.</w:t>
+      </w:r>
+    </w:p>
+    <w:p/>
+    <w:p>
+      <w:r>
+        <w:t>Prioritized list of features:</w:t>
+      </w:r>
+    </w:p>
+    <w:p>
+      <w:pPr>
+        <w:pStyle w:val="ListParagraph"/>
+        <w:numPr>
+          <w:ilvl w:val="0"/>
+          <w:numId w:val="1"/>
+        </w:numPr>
+      </w:pPr>
+      <w:r>
+        <w:t>Unity project with Android library for SMS send/receive calls</w:t>
+      </w:r>
+    </w:p>
+    <w:p>
+      <w:pPr>
+        <w:pStyle w:val="ListParagraph"/>
+        <w:numPr>
+          <w:ilvl w:val="0"/>
+          <w:numId w:val="1"/>
+        </w:numPr>
+      </w:pPr>
+      <w:r>
+        <w:t>MVP – Android app counts number of sent/received SMS messages</w:t>
+      </w:r>
       <w:bookmarkStart w:id="0" w:name="_GoBack"/>
       <w:bookmarkEnd w:id="0"/>
-      <w:r>
-        <w:t xml:space="preserve"> messages.</w:t>
-      </w:r>
-    </w:p>
-    <w:p/>
-    <w:p>
-      <w:r>
-        <w:t>Prioritized list of features:</w:t>
-      </w:r>
     </w:p>
     <w:p>
       <w:pPr>

</xml_diff>